<commit_message>
Homework 4 - submitted
</commit_message>
<xml_diff>
--- a/Homework4/Homework 4.docx
+++ b/Homework4/Homework 4.docx
@@ -424,7 +424,19 @@
         <w:rPr>
           <w:rFonts w:ascii="Calibri" w:hAnsi="Calibri" w:cs="Calibri"/>
         </w:rPr>
-        <w:t>The first step is to create a testbench module for the register and define the logic required for the inputs and outputs of the module. Once those are done, it is time to instantiate a universal shift register module within and have the logic in the testbench assigned to the corresponding inputs and outputs.</w:t>
+        <w:t>The first step is to create a testbench module for the register and define the logic required for the inputs and outputs of the module. Once those are done, it is time to instantiate a universal shift register module within</w:t>
+      </w:r>
+      <w:r>
+        <w:rPr>
+          <w:rFonts w:ascii="Calibri" w:hAnsi="Calibri" w:cs="Calibri"/>
+        </w:rPr>
+        <w:t xml:space="preserve"> the testbench</w:t>
+      </w:r>
+      <w:r>
+        <w:rPr>
+          <w:rFonts w:ascii="Calibri" w:hAnsi="Calibri" w:cs="Calibri"/>
+        </w:rPr>
+        <w:t xml:space="preserve"> and have the logic in the testbench assigned to the corresponding inputs and outputs.</w:t>
       </w:r>
     </w:p>
     <w:p>
@@ -583,6 +595,12 @@
         </w:rPr>
         <w:t>Each of these functionalities are in their own (commented) sections of the block which expresses how they accomplish the functions above. This completes the construction of the testbench. Simulate and verify the outputs match the expected values</w:t>
       </w:r>
+      <w:r>
+        <w:rPr>
+          <w:rFonts w:ascii="Calibri" w:hAnsi="Calibri" w:cs="Calibri"/>
+        </w:rPr>
+        <w:t>.</w:t>
+      </w:r>
     </w:p>
     <w:p>
       <w:pPr>
@@ -613,7 +631,25 @@
         <w:rPr>
           <w:rFonts w:ascii="Calibri" w:hAnsi="Calibri" w:cs="Calibri"/>
         </w:rPr>
-        <w:t>The testbench worked exactly as predicted and gave the output below in Figure 1. The plot can be broken down into its functionality explained in the procedure.</w:t>
+        <w:t>The testbench worked exactly as predicted and gave the output below in Figure 1. The plot can be broken down into its function</w:t>
+      </w:r>
+      <w:r>
+        <w:rPr>
+          <w:rFonts w:ascii="Calibri" w:hAnsi="Calibri" w:cs="Calibri"/>
+        </w:rPr>
+        <w:t>s</w:t>
+      </w:r>
+      <w:r>
+        <w:rPr>
+          <w:rFonts w:ascii="Calibri" w:hAnsi="Calibri" w:cs="Calibri"/>
+        </w:rPr>
+        <w:t xml:space="preserve"> explained in the procedure</w:t>
+      </w:r>
+      <w:r>
+        <w:rPr>
+          <w:rFonts w:ascii="Calibri" w:hAnsi="Calibri" w:cs="Calibri"/>
+        </w:rPr>
+        <w:t xml:space="preserve"> above.</w:t>
       </w:r>
     </w:p>
     <w:p>
@@ -699,7 +735,21 @@
         <w:rPr>
           <w:rFonts w:ascii="Calibri" w:hAnsi="Calibri" w:cs="Calibri"/>
         </w:rPr>
-        <w:t xml:space="preserve">The first function used here is between 0 and 100ps. The opcode is set to 2’b11 which indicated a load. The value coded to d is 4’b1010, so </w:t>
+        <w:t>The first function used here is between 0 and 100ps. The opcode is set to 2’b11 which indicate</w:t>
+      </w:r>
+      <w:r>
+        <w:rPr>
+          <w:rFonts w:ascii="Calibri" w:hAnsi="Calibri" w:cs="Calibri"/>
+        </w:rPr>
+        <w:t>s</w:t>
+      </w:r>
+      <w:bookmarkStart w:id="0" w:name="_GoBack"/>
+      <w:bookmarkEnd w:id="0"/>
+      <w:r>
+        <w:rPr>
+          <w:rFonts w:ascii="Calibri" w:hAnsi="Calibri" w:cs="Calibri"/>
+        </w:rPr>
+        <w:t xml:space="preserve"> a load. The value coded to d is 4’b1010, so </w:t>
       </w:r>
       <w:r>
         <w:rPr>
@@ -948,8 +998,6 @@
         </w:rPr>
         <w:t xml:space="preserve"> as expected.</w:t>
       </w:r>
-      <w:bookmarkStart w:id="0" w:name="_GoBack"/>
-      <w:bookmarkEnd w:id="0"/>
     </w:p>
     <w:p>
       <w:pPr>
@@ -1043,8 +1091,6 @@
     </w:r>
     <w:r>
       <w:tab/>
-    </w:r>
-    <w:r>
       <w:t xml:space="preserve">Page </w:t>
     </w:r>
     <w:r>

</xml_diff>